<commit_message>
Initial commit , Screenshots addedusing capacitor.
</commit_message>
<xml_diff>
--- a/plugin_work.docx
+++ b/plugin_work.docx
@@ -9,13 +9,672 @@
     </w:p>
     <w:p>
       <w:r>
-        <w:t xml:space="preserve">Implementing capacitor instead of </w:t>
-      </w:r>
-      <w:proofErr w:type="spellStart"/>
-      <w:r>
-        <w:t>cordova</w:t>
-      </w:r>
-      <w:proofErr w:type="spellEnd"/>
+        <w:t>Implementing capacitor instead of cordova</w:t>
+      </w:r>
+      <w:r>
+        <w:t>.</w:t>
+      </w:r>
+    </w:p>
+    <w:p/>
+    <w:p>
+      <w:r>
+        <w:rPr>
+          <w:noProof/>
+        </w:rPr>
+        <w:drawing>
+          <wp:inline distT="0" distB="0" distL="0" distR="0" wp14:anchorId="2C1B06D2" wp14:editId="28BCB8E9">
+            <wp:extent cx="7315200" cy="5766435"/>
+            <wp:effectExtent l="0" t="0" r="0" b="5715"/>
+            <wp:docPr id="1" name="Picture 1"/>
+            <wp:cNvGraphicFramePr>
+              <a:graphicFrameLocks xmlns:a="http://schemas.openxmlformats.org/drawingml/2006/main" noChangeAspect="1"/>
+            </wp:cNvGraphicFramePr>
+            <a:graphic xmlns:a="http://schemas.openxmlformats.org/drawingml/2006/main">
+              <a:graphicData uri="http://schemas.openxmlformats.org/drawingml/2006/picture">
+                <pic:pic xmlns:pic="http://schemas.openxmlformats.org/drawingml/2006/picture">
+                  <pic:nvPicPr>
+                    <pic:cNvPr id="1" name=""/>
+                    <pic:cNvPicPr/>
+                  </pic:nvPicPr>
+                  <pic:blipFill>
+                    <a:blip r:embed="rId4"/>
+                    <a:stretch>
+                      <a:fillRect/>
+                    </a:stretch>
+                  </pic:blipFill>
+                  <pic:spPr>
+                    <a:xfrm>
+                      <a:off x="0" y="0"/>
+                      <a:ext cx="7315200" cy="5766435"/>
+                    </a:xfrm>
+                    <a:prstGeom prst="rect">
+                      <a:avLst/>
+                    </a:prstGeom>
+                  </pic:spPr>
+                </pic:pic>
+              </a:graphicData>
+            </a:graphic>
+          </wp:inline>
+        </w:drawing>
+      </w:r>
+    </w:p>
+    <w:p/>
+    <w:p>
+      <w:r>
+        <w:rPr>
+          <w:noProof/>
+        </w:rPr>
+        <w:lastRenderedPageBreak/>
+        <w:drawing>
+          <wp:inline distT="0" distB="0" distL="0" distR="0" wp14:anchorId="45527D14" wp14:editId="7E98F80F">
+            <wp:extent cx="7315200" cy="6798945"/>
+            <wp:effectExtent l="0" t="0" r="0" b="1905"/>
+            <wp:docPr id="2" name="Picture 2"/>
+            <wp:cNvGraphicFramePr>
+              <a:graphicFrameLocks xmlns:a="http://schemas.openxmlformats.org/drawingml/2006/main" noChangeAspect="1"/>
+            </wp:cNvGraphicFramePr>
+            <a:graphic xmlns:a="http://schemas.openxmlformats.org/drawingml/2006/main">
+              <a:graphicData uri="http://schemas.openxmlformats.org/drawingml/2006/picture">
+                <pic:pic xmlns:pic="http://schemas.openxmlformats.org/drawingml/2006/picture">
+                  <pic:nvPicPr>
+                    <pic:cNvPr id="1" name=""/>
+                    <pic:cNvPicPr/>
+                  </pic:nvPicPr>
+                  <pic:blipFill>
+                    <a:blip r:embed="rId5"/>
+                    <a:stretch>
+                      <a:fillRect/>
+                    </a:stretch>
+                  </pic:blipFill>
+                  <pic:spPr>
+                    <a:xfrm>
+                      <a:off x="0" y="0"/>
+                      <a:ext cx="7315200" cy="6798945"/>
+                    </a:xfrm>
+                    <a:prstGeom prst="rect">
+                      <a:avLst/>
+                    </a:prstGeom>
+                  </pic:spPr>
+                </pic:pic>
+              </a:graphicData>
+            </a:graphic>
+          </wp:inline>
+        </w:drawing>
+      </w:r>
+    </w:p>
+    <w:p/>
+    <w:p>
+      <w:r>
+        <w:rPr>
+          <w:noProof/>
+        </w:rPr>
+        <w:lastRenderedPageBreak/>
+        <w:drawing>
+          <wp:inline distT="0" distB="0" distL="0" distR="0" wp14:anchorId="618D5B78" wp14:editId="588D275F">
+            <wp:extent cx="7315200" cy="7660005"/>
+            <wp:effectExtent l="0" t="0" r="0" b="0"/>
+            <wp:docPr id="3" name="Picture 3"/>
+            <wp:cNvGraphicFramePr>
+              <a:graphicFrameLocks xmlns:a="http://schemas.openxmlformats.org/drawingml/2006/main" noChangeAspect="1"/>
+            </wp:cNvGraphicFramePr>
+            <a:graphic xmlns:a="http://schemas.openxmlformats.org/drawingml/2006/main">
+              <a:graphicData uri="http://schemas.openxmlformats.org/drawingml/2006/picture">
+                <pic:pic xmlns:pic="http://schemas.openxmlformats.org/drawingml/2006/picture">
+                  <pic:nvPicPr>
+                    <pic:cNvPr id="1" name=""/>
+                    <pic:cNvPicPr/>
+                  </pic:nvPicPr>
+                  <pic:blipFill>
+                    <a:blip r:embed="rId6"/>
+                    <a:stretch>
+                      <a:fillRect/>
+                    </a:stretch>
+                  </pic:blipFill>
+                  <pic:spPr>
+                    <a:xfrm>
+                      <a:off x="0" y="0"/>
+                      <a:ext cx="7315200" cy="7660005"/>
+                    </a:xfrm>
+                    <a:prstGeom prst="rect">
+                      <a:avLst/>
+                    </a:prstGeom>
+                  </pic:spPr>
+                </pic:pic>
+              </a:graphicData>
+            </a:graphic>
+          </wp:inline>
+        </w:drawing>
+      </w:r>
+    </w:p>
+    <w:p/>
+    <w:p>
+      <w:r>
+        <w:rPr>
+          <w:noProof/>
+        </w:rPr>
+        <w:lastRenderedPageBreak/>
+        <w:drawing>
+          <wp:inline distT="0" distB="0" distL="0" distR="0" wp14:anchorId="67A360A8" wp14:editId="06B5BB40">
+            <wp:extent cx="7315200" cy="8089900"/>
+            <wp:effectExtent l="0" t="0" r="0" b="6350"/>
+            <wp:docPr id="4" name="Picture 4"/>
+            <wp:cNvGraphicFramePr>
+              <a:graphicFrameLocks xmlns:a="http://schemas.openxmlformats.org/drawingml/2006/main" noChangeAspect="1"/>
+            </wp:cNvGraphicFramePr>
+            <a:graphic xmlns:a="http://schemas.openxmlformats.org/drawingml/2006/main">
+              <a:graphicData uri="http://schemas.openxmlformats.org/drawingml/2006/picture">
+                <pic:pic xmlns:pic="http://schemas.openxmlformats.org/drawingml/2006/picture">
+                  <pic:nvPicPr>
+                    <pic:cNvPr id="1" name=""/>
+                    <pic:cNvPicPr/>
+                  </pic:nvPicPr>
+                  <pic:blipFill>
+                    <a:blip r:embed="rId7"/>
+                    <a:stretch>
+                      <a:fillRect/>
+                    </a:stretch>
+                  </pic:blipFill>
+                  <pic:spPr>
+                    <a:xfrm>
+                      <a:off x="0" y="0"/>
+                      <a:ext cx="7315200" cy="8089900"/>
+                    </a:xfrm>
+                    <a:prstGeom prst="rect">
+                      <a:avLst/>
+                    </a:prstGeom>
+                  </pic:spPr>
+                </pic:pic>
+              </a:graphicData>
+            </a:graphic>
+          </wp:inline>
+        </w:drawing>
+      </w:r>
+    </w:p>
+    <w:p/>
+    <w:p>
+      <w:r>
+        <w:rPr>
+          <w:noProof/>
+        </w:rPr>
+        <w:lastRenderedPageBreak/>
+        <w:drawing>
+          <wp:inline distT="0" distB="0" distL="0" distR="0" wp14:anchorId="3E467AE5" wp14:editId="461C4A03">
+            <wp:extent cx="7315200" cy="8142605"/>
+            <wp:effectExtent l="0" t="0" r="0" b="0"/>
+            <wp:docPr id="5" name="Picture 5"/>
+            <wp:cNvGraphicFramePr>
+              <a:graphicFrameLocks xmlns:a="http://schemas.openxmlformats.org/drawingml/2006/main" noChangeAspect="1"/>
+            </wp:cNvGraphicFramePr>
+            <a:graphic xmlns:a="http://schemas.openxmlformats.org/drawingml/2006/main">
+              <a:graphicData uri="http://schemas.openxmlformats.org/drawingml/2006/picture">
+                <pic:pic xmlns:pic="http://schemas.openxmlformats.org/drawingml/2006/picture">
+                  <pic:nvPicPr>
+                    <pic:cNvPr id="1" name=""/>
+                    <pic:cNvPicPr/>
+                  </pic:nvPicPr>
+                  <pic:blipFill>
+                    <a:blip r:embed="rId8"/>
+                    <a:stretch>
+                      <a:fillRect/>
+                    </a:stretch>
+                  </pic:blipFill>
+                  <pic:spPr>
+                    <a:xfrm>
+                      <a:off x="0" y="0"/>
+                      <a:ext cx="7315200" cy="8142605"/>
+                    </a:xfrm>
+                    <a:prstGeom prst="rect">
+                      <a:avLst/>
+                    </a:prstGeom>
+                  </pic:spPr>
+                </pic:pic>
+              </a:graphicData>
+            </a:graphic>
+          </wp:inline>
+        </w:drawing>
+      </w:r>
+    </w:p>
+    <w:p/>
+    <w:p/>
+    <w:p>
+      <w:r>
+        <w:rPr>
+          <w:noProof/>
+        </w:rPr>
+        <w:lastRenderedPageBreak/>
+        <w:drawing>
+          <wp:inline distT="0" distB="0" distL="0" distR="0" wp14:anchorId="2F2CDFF7" wp14:editId="048092FE">
+            <wp:extent cx="7315200" cy="2905760"/>
+            <wp:effectExtent l="0" t="0" r="0" b="8890"/>
+            <wp:docPr id="6" name="Picture 6"/>
+            <wp:cNvGraphicFramePr>
+              <a:graphicFrameLocks xmlns:a="http://schemas.openxmlformats.org/drawingml/2006/main" noChangeAspect="1"/>
+            </wp:cNvGraphicFramePr>
+            <a:graphic xmlns:a="http://schemas.openxmlformats.org/drawingml/2006/main">
+              <a:graphicData uri="http://schemas.openxmlformats.org/drawingml/2006/picture">
+                <pic:pic xmlns:pic="http://schemas.openxmlformats.org/drawingml/2006/picture">
+                  <pic:nvPicPr>
+                    <pic:cNvPr id="1" name=""/>
+                    <pic:cNvPicPr/>
+                  </pic:nvPicPr>
+                  <pic:blipFill>
+                    <a:blip r:embed="rId9"/>
+                    <a:stretch>
+                      <a:fillRect/>
+                    </a:stretch>
+                  </pic:blipFill>
+                  <pic:spPr>
+                    <a:xfrm>
+                      <a:off x="0" y="0"/>
+                      <a:ext cx="7315200" cy="2905760"/>
+                    </a:xfrm>
+                    <a:prstGeom prst="rect">
+                      <a:avLst/>
+                    </a:prstGeom>
+                  </pic:spPr>
+                </pic:pic>
+              </a:graphicData>
+            </a:graphic>
+          </wp:inline>
+        </w:drawing>
+      </w:r>
+    </w:p>
+    <w:p/>
+    <w:p>
+      <w:r>
+        <w:rPr>
+          <w:noProof/>
+        </w:rPr>
+        <w:drawing>
+          <wp:inline distT="0" distB="0" distL="0" distR="0" wp14:anchorId="67248E22" wp14:editId="0535775D">
+            <wp:extent cx="7315200" cy="5391785"/>
+            <wp:effectExtent l="0" t="0" r="0" b="0"/>
+            <wp:docPr id="7" name="Picture 7"/>
+            <wp:cNvGraphicFramePr>
+              <a:graphicFrameLocks xmlns:a="http://schemas.openxmlformats.org/drawingml/2006/main" noChangeAspect="1"/>
+            </wp:cNvGraphicFramePr>
+            <a:graphic xmlns:a="http://schemas.openxmlformats.org/drawingml/2006/main">
+              <a:graphicData uri="http://schemas.openxmlformats.org/drawingml/2006/picture">
+                <pic:pic xmlns:pic="http://schemas.openxmlformats.org/drawingml/2006/picture">
+                  <pic:nvPicPr>
+                    <pic:cNvPr id="1" name=""/>
+                    <pic:cNvPicPr/>
+                  </pic:nvPicPr>
+                  <pic:blipFill>
+                    <a:blip r:embed="rId10"/>
+                    <a:stretch>
+                      <a:fillRect/>
+                    </a:stretch>
+                  </pic:blipFill>
+                  <pic:spPr>
+                    <a:xfrm>
+                      <a:off x="0" y="0"/>
+                      <a:ext cx="7315200" cy="5391785"/>
+                    </a:xfrm>
+                    <a:prstGeom prst="rect">
+                      <a:avLst/>
+                    </a:prstGeom>
+                  </pic:spPr>
+                </pic:pic>
+              </a:graphicData>
+            </a:graphic>
+          </wp:inline>
+        </w:drawing>
+      </w:r>
+    </w:p>
+    <w:p/>
+    <w:p>
+      <w:r>
+        <w:rPr>
+          <w:noProof/>
+        </w:rPr>
+        <w:lastRenderedPageBreak/>
+        <w:drawing>
+          <wp:inline distT="0" distB="0" distL="0" distR="0" wp14:anchorId="3678133C" wp14:editId="3786C47B">
+            <wp:extent cx="6867525" cy="1724025"/>
+            <wp:effectExtent l="0" t="0" r="9525" b="9525"/>
+            <wp:docPr id="8" name="Picture 8"/>
+            <wp:cNvGraphicFramePr>
+              <a:graphicFrameLocks xmlns:a="http://schemas.openxmlformats.org/drawingml/2006/main" noChangeAspect="1"/>
+            </wp:cNvGraphicFramePr>
+            <a:graphic xmlns:a="http://schemas.openxmlformats.org/drawingml/2006/main">
+              <a:graphicData uri="http://schemas.openxmlformats.org/drawingml/2006/picture">
+                <pic:pic xmlns:pic="http://schemas.openxmlformats.org/drawingml/2006/picture">
+                  <pic:nvPicPr>
+                    <pic:cNvPr id="1" name=""/>
+                    <pic:cNvPicPr/>
+                  </pic:nvPicPr>
+                  <pic:blipFill>
+                    <a:blip r:embed="rId11"/>
+                    <a:stretch>
+                      <a:fillRect/>
+                    </a:stretch>
+                  </pic:blipFill>
+                  <pic:spPr>
+                    <a:xfrm>
+                      <a:off x="0" y="0"/>
+                      <a:ext cx="6867525" cy="1724025"/>
+                    </a:xfrm>
+                    <a:prstGeom prst="rect">
+                      <a:avLst/>
+                    </a:prstGeom>
+                  </pic:spPr>
+                </pic:pic>
+              </a:graphicData>
+            </a:graphic>
+          </wp:inline>
+        </w:drawing>
+      </w:r>
+    </w:p>
+    <w:p/>
+    <w:p/>
+    <w:p/>
+    <w:p/>
+    <w:p>
+      <w:r>
+        <w:rPr>
+          <w:noProof/>
+        </w:rPr>
+        <w:drawing>
+          <wp:inline distT="0" distB="0" distL="0" distR="0" wp14:anchorId="1E75A5AC" wp14:editId="4EDB81A6">
+            <wp:extent cx="7315200" cy="4988560"/>
+            <wp:effectExtent l="0" t="0" r="0" b="2540"/>
+            <wp:docPr id="9" name="Picture 9"/>
+            <wp:cNvGraphicFramePr>
+              <a:graphicFrameLocks xmlns:a="http://schemas.openxmlformats.org/drawingml/2006/main" noChangeAspect="1"/>
+            </wp:cNvGraphicFramePr>
+            <a:graphic xmlns:a="http://schemas.openxmlformats.org/drawingml/2006/main">
+              <a:graphicData uri="http://schemas.openxmlformats.org/drawingml/2006/picture">
+                <pic:pic xmlns:pic="http://schemas.openxmlformats.org/drawingml/2006/picture">
+                  <pic:nvPicPr>
+                    <pic:cNvPr id="1" name=""/>
+                    <pic:cNvPicPr/>
+                  </pic:nvPicPr>
+                  <pic:blipFill>
+                    <a:blip r:embed="rId12"/>
+                    <a:stretch>
+                      <a:fillRect/>
+                    </a:stretch>
+                  </pic:blipFill>
+                  <pic:spPr>
+                    <a:xfrm>
+                      <a:off x="0" y="0"/>
+                      <a:ext cx="7315200" cy="4988560"/>
+                    </a:xfrm>
+                    <a:prstGeom prst="rect">
+                      <a:avLst/>
+                    </a:prstGeom>
+                  </pic:spPr>
+                </pic:pic>
+              </a:graphicData>
+            </a:graphic>
+          </wp:inline>
+        </w:drawing>
+      </w:r>
+    </w:p>
+    <w:p/>
+    <w:p/>
+    <w:p>
+      <w:r>
+        <w:rPr>
+          <w:noProof/>
+        </w:rPr>
+        <w:lastRenderedPageBreak/>
+        <w:drawing>
+          <wp:inline distT="0" distB="0" distL="0" distR="0" wp14:anchorId="7259FB65" wp14:editId="30483A8A">
+            <wp:extent cx="7315200" cy="1559560"/>
+            <wp:effectExtent l="0" t="0" r="0" b="2540"/>
+            <wp:docPr id="10" name="Picture 10"/>
+            <wp:cNvGraphicFramePr>
+              <a:graphicFrameLocks xmlns:a="http://schemas.openxmlformats.org/drawingml/2006/main" noChangeAspect="1"/>
+            </wp:cNvGraphicFramePr>
+            <a:graphic xmlns:a="http://schemas.openxmlformats.org/drawingml/2006/main">
+              <a:graphicData uri="http://schemas.openxmlformats.org/drawingml/2006/picture">
+                <pic:pic xmlns:pic="http://schemas.openxmlformats.org/drawingml/2006/picture">
+                  <pic:nvPicPr>
+                    <pic:cNvPr id="1" name=""/>
+                    <pic:cNvPicPr/>
+                  </pic:nvPicPr>
+                  <pic:blipFill>
+                    <a:blip r:embed="rId13"/>
+                    <a:stretch>
+                      <a:fillRect/>
+                    </a:stretch>
+                  </pic:blipFill>
+                  <pic:spPr>
+                    <a:xfrm>
+                      <a:off x="0" y="0"/>
+                      <a:ext cx="7315200" cy="1559560"/>
+                    </a:xfrm>
+                    <a:prstGeom prst="rect">
+                      <a:avLst/>
+                    </a:prstGeom>
+                  </pic:spPr>
+                </pic:pic>
+              </a:graphicData>
+            </a:graphic>
+          </wp:inline>
+        </w:drawing>
+      </w:r>
+    </w:p>
+    <w:p/>
+    <w:p>
+      <w:r>
+        <w:rPr>
+          <w:noProof/>
+        </w:rPr>
+        <w:drawing>
+          <wp:inline distT="0" distB="0" distL="0" distR="0" wp14:anchorId="4D39A5B1" wp14:editId="0DF383E8">
+            <wp:extent cx="7315200" cy="1656080"/>
+            <wp:effectExtent l="0" t="0" r="0" b="1270"/>
+            <wp:docPr id="11" name="Picture 11"/>
+            <wp:cNvGraphicFramePr>
+              <a:graphicFrameLocks xmlns:a="http://schemas.openxmlformats.org/drawingml/2006/main" noChangeAspect="1"/>
+            </wp:cNvGraphicFramePr>
+            <a:graphic xmlns:a="http://schemas.openxmlformats.org/drawingml/2006/main">
+              <a:graphicData uri="http://schemas.openxmlformats.org/drawingml/2006/picture">
+                <pic:pic xmlns:pic="http://schemas.openxmlformats.org/drawingml/2006/picture">
+                  <pic:nvPicPr>
+                    <pic:cNvPr id="1" name=""/>
+                    <pic:cNvPicPr/>
+                  </pic:nvPicPr>
+                  <pic:blipFill>
+                    <a:blip r:embed="rId14"/>
+                    <a:stretch>
+                      <a:fillRect/>
+                    </a:stretch>
+                  </pic:blipFill>
+                  <pic:spPr>
+                    <a:xfrm>
+                      <a:off x="0" y="0"/>
+                      <a:ext cx="7315200" cy="1656080"/>
+                    </a:xfrm>
+                    <a:prstGeom prst="rect">
+                      <a:avLst/>
+                    </a:prstGeom>
+                  </pic:spPr>
+                </pic:pic>
+              </a:graphicData>
+            </a:graphic>
+          </wp:inline>
+        </w:drawing>
+      </w:r>
+    </w:p>
+    <w:p/>
+    <w:p/>
+    <w:p>
+      <w:r>
+        <w:rPr>
+          <w:noProof/>
+        </w:rPr>
+        <w:lastRenderedPageBreak/>
+        <w:drawing>
+          <wp:inline distT="0" distB="0" distL="0" distR="0" wp14:anchorId="59E7FC88" wp14:editId="638C0FC6">
+            <wp:extent cx="7315200" cy="6658610"/>
+            <wp:effectExtent l="0" t="0" r="0" b="8890"/>
+            <wp:docPr id="12" name="Picture 12"/>
+            <wp:cNvGraphicFramePr>
+              <a:graphicFrameLocks xmlns:a="http://schemas.openxmlformats.org/drawingml/2006/main" noChangeAspect="1"/>
+            </wp:cNvGraphicFramePr>
+            <a:graphic xmlns:a="http://schemas.openxmlformats.org/drawingml/2006/main">
+              <a:graphicData uri="http://schemas.openxmlformats.org/drawingml/2006/picture">
+                <pic:pic xmlns:pic="http://schemas.openxmlformats.org/drawingml/2006/picture">
+                  <pic:nvPicPr>
+                    <pic:cNvPr id="1" name=""/>
+                    <pic:cNvPicPr/>
+                  </pic:nvPicPr>
+                  <pic:blipFill>
+                    <a:blip r:embed="rId15"/>
+                    <a:stretch>
+                      <a:fillRect/>
+                    </a:stretch>
+                  </pic:blipFill>
+                  <pic:spPr>
+                    <a:xfrm>
+                      <a:off x="0" y="0"/>
+                      <a:ext cx="7315200" cy="6658610"/>
+                    </a:xfrm>
+                    <a:prstGeom prst="rect">
+                      <a:avLst/>
+                    </a:prstGeom>
+                  </pic:spPr>
+                </pic:pic>
+              </a:graphicData>
+            </a:graphic>
+          </wp:inline>
+        </w:drawing>
+      </w:r>
+    </w:p>
+    <w:p/>
+    <w:p>
+      <w:r>
+        <w:rPr>
+          <w:noProof/>
+        </w:rPr>
+        <w:lastRenderedPageBreak/>
+        <w:drawing>
+          <wp:inline distT="0" distB="0" distL="0" distR="0" wp14:anchorId="724A808E" wp14:editId="2BDC184F">
+            <wp:extent cx="7315200" cy="4305300"/>
+            <wp:effectExtent l="0" t="0" r="0" b="0"/>
+            <wp:docPr id="13" name="Picture 13"/>
+            <wp:cNvGraphicFramePr>
+              <a:graphicFrameLocks xmlns:a="http://schemas.openxmlformats.org/drawingml/2006/main" noChangeAspect="1"/>
+            </wp:cNvGraphicFramePr>
+            <a:graphic xmlns:a="http://schemas.openxmlformats.org/drawingml/2006/main">
+              <a:graphicData uri="http://schemas.openxmlformats.org/drawingml/2006/picture">
+                <pic:pic xmlns:pic="http://schemas.openxmlformats.org/drawingml/2006/picture">
+                  <pic:nvPicPr>
+                    <pic:cNvPr id="1" name=""/>
+                    <pic:cNvPicPr/>
+                  </pic:nvPicPr>
+                  <pic:blipFill>
+                    <a:blip r:embed="rId16"/>
+                    <a:stretch>
+                      <a:fillRect/>
+                    </a:stretch>
+                  </pic:blipFill>
+                  <pic:spPr>
+                    <a:xfrm>
+                      <a:off x="0" y="0"/>
+                      <a:ext cx="7315200" cy="4305300"/>
+                    </a:xfrm>
+                    <a:prstGeom prst="rect">
+                      <a:avLst/>
+                    </a:prstGeom>
+                  </pic:spPr>
+                </pic:pic>
+              </a:graphicData>
+            </a:graphic>
+          </wp:inline>
+        </w:drawing>
+      </w:r>
+    </w:p>
+    <w:p/>
+    <w:p>
+      <w:r>
+        <w:rPr>
+          <w:noProof/>
+        </w:rPr>
+        <w:drawing>
+          <wp:inline distT="0" distB="0" distL="0" distR="0" wp14:anchorId="1A09488B" wp14:editId="7D51C672">
+            <wp:extent cx="7315200" cy="4483100"/>
+            <wp:effectExtent l="0" t="0" r="0" b="0"/>
+            <wp:docPr id="14" name="Picture 14"/>
+            <wp:cNvGraphicFramePr>
+              <a:graphicFrameLocks xmlns:a="http://schemas.openxmlformats.org/drawingml/2006/main" noChangeAspect="1"/>
+            </wp:cNvGraphicFramePr>
+            <a:graphic xmlns:a="http://schemas.openxmlformats.org/drawingml/2006/main">
+              <a:graphicData uri="http://schemas.openxmlformats.org/drawingml/2006/picture">
+                <pic:pic xmlns:pic="http://schemas.openxmlformats.org/drawingml/2006/picture">
+                  <pic:nvPicPr>
+                    <pic:cNvPr id="1" name=""/>
+                    <pic:cNvPicPr/>
+                  </pic:nvPicPr>
+                  <pic:blipFill>
+                    <a:blip r:embed="rId17"/>
+                    <a:stretch>
+                      <a:fillRect/>
+                    </a:stretch>
+                  </pic:blipFill>
+                  <pic:spPr>
+                    <a:xfrm>
+                      <a:off x="0" y="0"/>
+                      <a:ext cx="7315200" cy="4483100"/>
+                    </a:xfrm>
+                    <a:prstGeom prst="rect">
+                      <a:avLst/>
+                    </a:prstGeom>
+                  </pic:spPr>
+                </pic:pic>
+              </a:graphicData>
+            </a:graphic>
+          </wp:inline>
+        </w:drawing>
+      </w:r>
+    </w:p>
+    <w:p/>
+    <w:p/>
+    <w:p>
+      <w:r>
+        <w:rPr>
+          <w:noProof/>
+        </w:rPr>
+        <w:drawing>
+          <wp:inline distT="0" distB="0" distL="0" distR="0" wp14:anchorId="6E74C7D4" wp14:editId="66D2C3AD">
+            <wp:extent cx="7315200" cy="4191000"/>
+            <wp:effectExtent l="0" t="0" r="0" b="0"/>
+            <wp:docPr id="15" name="Picture 15"/>
+            <wp:cNvGraphicFramePr>
+              <a:graphicFrameLocks xmlns:a="http://schemas.openxmlformats.org/drawingml/2006/main" noChangeAspect="1"/>
+            </wp:cNvGraphicFramePr>
+            <a:graphic xmlns:a="http://schemas.openxmlformats.org/drawingml/2006/main">
+              <a:graphicData uri="http://schemas.openxmlformats.org/drawingml/2006/picture">
+                <pic:pic xmlns:pic="http://schemas.openxmlformats.org/drawingml/2006/picture">
+                  <pic:nvPicPr>
+                    <pic:cNvPr id="1" name=""/>
+                    <pic:cNvPicPr/>
+                  </pic:nvPicPr>
+                  <pic:blipFill>
+                    <a:blip r:embed="rId18"/>
+                    <a:stretch>
+                      <a:fillRect/>
+                    </a:stretch>
+                  </pic:blipFill>
+                  <pic:spPr>
+                    <a:xfrm>
+                      <a:off x="0" y="0"/>
+                      <a:ext cx="7315200" cy="4191000"/>
+                    </a:xfrm>
+                    <a:prstGeom prst="rect">
+                      <a:avLst/>
+                    </a:prstGeom>
+                  </pic:spPr>
+                </pic:pic>
+              </a:graphicData>
+            </a:graphic>
+          </wp:inline>
+        </w:drawing>
+      </w:r>
     </w:p>
     <w:sectPr>
       <w:pgSz w:w="12240" w:h="15264" w:code="1"/>

</xml_diff>